<commit_message>
Added loop testing, path coverage on another fucntion and report
</commit_message>
<xml_diff>
--- a/Report.docx
+++ b/Report.docx
@@ -18125,204 +18125,600 @@
           <w:lang w:val="en-US"/>
         </w:rPr>
       </w:pPr>
-    </w:p>
-    <w:p>
-      <w:pPr>
-        <w:rPr>
-          <w:lang w:val="en-US"/>
-        </w:rPr>
-      </w:pPr>
-    </w:p>
-    <w:p>
-      <w:pPr>
-        <w:rPr>
-          <w:lang w:val="en-US"/>
-        </w:rPr>
-      </w:pPr>
-    </w:p>
-    <w:p>
-      <w:pPr>
-        <w:rPr>
-          <w:lang w:val="en-US"/>
-        </w:rPr>
-      </w:pPr>
-    </w:p>
-    <w:p>
-      <w:pPr>
-        <w:rPr>
-          <w:lang w:val="en-US"/>
-        </w:rPr>
-      </w:pPr>
-    </w:p>
-    <w:p>
-      <w:pPr>
-        <w:rPr>
-          <w:lang w:val="en-US"/>
-        </w:rPr>
-      </w:pPr>
-    </w:p>
-    <w:p>
-      <w:pPr>
-        <w:rPr>
-          <w:lang w:val="en-US"/>
-        </w:rPr>
-      </w:pPr>
-    </w:p>
-    <w:p>
-      <w:pPr>
-        <w:rPr>
-          <w:lang w:val="en-US"/>
-        </w:rPr>
-      </w:pPr>
-    </w:p>
-    <w:p>
-      <w:pPr>
-        <w:rPr>
-          <w:lang w:val="en-US"/>
-        </w:rPr>
-      </w:pPr>
-    </w:p>
-    <w:p>
-      <w:pPr>
-        <w:rPr>
-          <w:lang w:val="en-US"/>
-        </w:rPr>
-      </w:pPr>
-    </w:p>
-    <w:p>
-      <w:pPr>
-        <w:rPr>
-          <w:lang w:val="en-US"/>
-        </w:rPr>
-      </w:pPr>
-    </w:p>
-    <w:p>
-      <w:pPr>
-        <w:rPr>
-          <w:lang w:val="en-US"/>
-        </w:rPr>
-      </w:pPr>
-    </w:p>
-    <w:p>
-      <w:pPr>
-        <w:rPr>
-          <w:lang w:val="en-US"/>
-        </w:rPr>
-      </w:pPr>
-    </w:p>
-    <w:p>
-      <w:pPr>
-        <w:rPr>
-          <w:lang w:val="en-US"/>
-        </w:rPr>
-      </w:pPr>
-    </w:p>
-    <w:p>
-      <w:pPr>
-        <w:rPr>
-          <w:lang w:val="en-US"/>
-        </w:rPr>
-      </w:pPr>
-    </w:p>
-    <w:p>
-      <w:pPr>
-        <w:rPr>
-          <w:lang w:val="en-US"/>
-        </w:rPr>
-      </w:pPr>
-    </w:p>
-    <w:p>
-      <w:pPr>
-        <w:rPr>
-          <w:lang w:val="en-US"/>
-        </w:rPr>
-      </w:pPr>
-    </w:p>
-    <w:p>
-      <w:pPr>
-        <w:rPr>
-          <w:lang w:val="en-US"/>
-        </w:rPr>
-      </w:pPr>
-    </w:p>
-    <w:p>
-      <w:pPr>
-        <w:rPr>
-          <w:lang w:val="en-US"/>
-        </w:rPr>
-      </w:pPr>
-    </w:p>
-    <w:p>
-      <w:pPr>
-        <w:rPr>
-          <w:lang w:val="en-US"/>
-        </w:rPr>
-      </w:pPr>
-    </w:p>
-    <w:p>
-      <w:pPr>
-        <w:rPr>
-          <w:lang w:val="en-US"/>
-        </w:rPr>
-      </w:pPr>
-    </w:p>
-    <w:p>
-      <w:pPr>
-        <w:rPr>
-          <w:lang w:val="en-US"/>
-        </w:rPr>
-      </w:pPr>
-    </w:p>
-    <w:p>
-      <w:pPr>
-        <w:rPr>
-          <w:lang w:val="en-US"/>
-        </w:rPr>
-      </w:pPr>
-    </w:p>
-    <w:p>
-      <w:pPr>
-        <w:rPr>
-          <w:lang w:val="en-US"/>
-        </w:rPr>
-      </w:pPr>
-    </w:p>
-    <w:p>
-      <w:pPr>
-        <w:rPr>
-          <w:lang w:val="en-US"/>
-        </w:rPr>
-      </w:pPr>
-    </w:p>
-    <w:p>
-      <w:pPr>
-        <w:rPr>
-          <w:lang w:val="en-US"/>
-        </w:rPr>
-      </w:pPr>
-    </w:p>
-    <w:p>
-      <w:pPr>
-        <w:rPr>
-          <w:lang w:val="en-US"/>
-        </w:rPr>
-      </w:pPr>
-    </w:p>
-    <w:p>
-      <w:pPr>
-        <w:rPr>
-          <w:lang w:val="en-GB"/>
-        </w:rPr>
-      </w:pPr>
-    </w:p>
-    <w:p>
-      <w:pPr>
-        <w:rPr>
-          <w:lang w:val="en-US"/>
-        </w:rPr>
-      </w:pPr>
+      <w:r>
+        <w:rPr>
+          <w:b/>
+          <w:lang w:val="en-US"/>
+        </w:rPr>
+        <w:t>Functionality</w:t>
+      </w:r>
+      <w:r>
+        <w:rPr>
+          <w:b/>
+          <w:lang w:val="en-US"/>
+        </w:rPr>
+        <w:t>:</w:t>
+      </w:r>
+      <w:r>
+        <w:rPr>
+          <w:lang w:val="en-US"/>
+        </w:rPr>
+        <w:t xml:space="preserve">  </w:t>
+      </w:r>
+      <w:r>
+        <w:rPr>
+          <w:lang w:val="en-US"/>
+        </w:rPr>
+        <w:t xml:space="preserve">Added loop test on </w:t>
+      </w:r>
+      <w:proofErr w:type="spellStart"/>
+      <w:r>
+        <w:rPr>
+          <w:lang w:val="en-US"/>
+        </w:rPr>
+        <w:t>getBoardInfo</w:t>
+      </w:r>
+      <w:proofErr w:type="spellEnd"/>
+    </w:p>
+    <w:p>
+      <w:pPr>
+        <w:rPr>
+          <w:lang w:val="en-US"/>
+        </w:rPr>
+      </w:pPr>
+      <w:r>
+        <w:rPr>
+          <w:b/>
+          <w:lang w:val="en-US"/>
+        </w:rPr>
+        <w:t>Localization</w:t>
+      </w:r>
+      <w:r>
+        <w:rPr>
+          <w:lang w:val="en-US"/>
+        </w:rPr>
+        <w:t xml:space="preserve">:  </w:t>
+      </w:r>
+      <w:proofErr w:type="spellStart"/>
+      <w:r>
+        <w:rPr>
+          <w:lang w:val="en-US"/>
+        </w:rPr>
+        <w:t>src</w:t>
+      </w:r>
+      <w:proofErr w:type="spellEnd"/>
+      <w:r>
+        <w:rPr>
+          <w:lang w:val="en-US"/>
+        </w:rPr>
+        <w:t>/main/java/</w:t>
+      </w:r>
+      <w:proofErr w:type="spellStart"/>
+      <w:r>
+        <w:rPr>
+          <w:lang w:val="en-US"/>
+        </w:rPr>
+        <w:t>HundirFlota</w:t>
+      </w:r>
+      <w:proofErr w:type="spellEnd"/>
+      <w:r>
+        <w:rPr>
+          <w:lang w:val="en-US"/>
+        </w:rPr>
+        <w:t xml:space="preserve">/Player.java, class Player, </w:t>
+      </w:r>
+      <w:proofErr w:type="spellStart"/>
+      <w:proofErr w:type="gramStart"/>
+      <w:r>
+        <w:rPr>
+          <w:lang w:val="en-US"/>
+        </w:rPr>
+        <w:t>iniciarTableroInfo</w:t>
+      </w:r>
+      <w:proofErr w:type="spellEnd"/>
+      <w:r>
+        <w:rPr>
+          <w:lang w:val="en-US"/>
+        </w:rPr>
+        <w:t>()</w:t>
+      </w:r>
+      <w:proofErr w:type="gramEnd"/>
+    </w:p>
+    <w:p>
+      <w:pPr>
+        <w:rPr>
+          <w:lang w:val="en-US"/>
+        </w:rPr>
+      </w:pPr>
+      <w:r>
+        <w:rPr>
+          <w:b/>
+          <w:lang w:val="en-US"/>
+        </w:rPr>
+        <w:t>Test</w:t>
+      </w:r>
+      <w:r>
+        <w:rPr>
+          <w:lang w:val="en-US"/>
+        </w:rPr>
+        <w:t xml:space="preserve">: </w:t>
+      </w:r>
+      <w:proofErr w:type="spellStart"/>
+      <w:r>
+        <w:rPr>
+          <w:lang w:val="en-US"/>
+        </w:rPr>
+        <w:t>src</w:t>
+      </w:r>
+      <w:proofErr w:type="spellEnd"/>
+      <w:r>
+        <w:rPr>
+          <w:lang w:val="en-US"/>
+        </w:rPr>
+        <w:t>/test/java/</w:t>
+      </w:r>
+      <w:proofErr w:type="spellStart"/>
+      <w:r>
+        <w:rPr>
+          <w:lang w:val="en-US"/>
+        </w:rPr>
+        <w:t>HundirFlota</w:t>
+      </w:r>
+      <w:proofErr w:type="spellEnd"/>
+      <w:r>
+        <w:rPr>
+          <w:lang w:val="en-US"/>
+        </w:rPr>
+        <w:t xml:space="preserve">/PlayerTest.java, </w:t>
+      </w:r>
+      <w:proofErr w:type="spellStart"/>
+      <w:r>
+        <w:rPr>
+          <w:lang w:val="en-US"/>
+        </w:rPr>
+        <w:t>PlayerTest</w:t>
+      </w:r>
+      <w:proofErr w:type="spellEnd"/>
+      <w:r>
+        <w:rPr>
+          <w:lang w:val="en-US"/>
+        </w:rPr>
+        <w:t xml:space="preserve">, </w:t>
+      </w:r>
+      <w:proofErr w:type="spellStart"/>
+      <w:proofErr w:type="gramStart"/>
+      <w:r>
+        <w:rPr>
+          <w:lang w:val="en-US"/>
+        </w:rPr>
+        <w:t>iniciarTableroInfo</w:t>
+      </w:r>
+      <w:proofErr w:type="spellEnd"/>
+      <w:r>
+        <w:rPr>
+          <w:lang w:val="en-US"/>
+        </w:rPr>
+        <w:t>()</w:t>
+      </w:r>
+      <w:proofErr w:type="gramEnd"/>
+    </w:p>
+    <w:p>
+      <w:pPr>
+        <w:rPr>
+          <w:lang w:val="en-US"/>
+        </w:rPr>
+      </w:pPr>
+      <w:r>
+        <w:rPr>
+          <w:lang w:val="en-US"/>
+        </w:rPr>
+        <w:t>Loop test for a nested loop checking the internal and the external loop comparing with the complete matrix and some inside values of these.</w:t>
+      </w:r>
+    </w:p>
+    <w:p>
+      <w:pPr>
+        <w:rPr>
+          <w:lang w:val="en-US"/>
+        </w:rPr>
+      </w:pPr>
+    </w:p>
+    <w:p>
+      <w:pPr>
+        <w:ind w:left="1416" w:hanging="1416"/>
+        <w:rPr>
+          <w:lang w:val="en-US"/>
+        </w:rPr>
+      </w:pPr>
+    </w:p>
+    <w:p>
+      <w:pPr>
+        <w:rPr>
+          <w:lang w:val="en-US"/>
+        </w:rPr>
+      </w:pPr>
+      <w:r>
+        <w:rPr>
+          <w:b/>
+          <w:lang w:val="en-US"/>
+        </w:rPr>
+        <w:t>Functionality</w:t>
+      </w:r>
+      <w:r>
+        <w:rPr>
+          <w:b/>
+          <w:lang w:val="en-US"/>
+        </w:rPr>
+        <w:t>:</w:t>
+      </w:r>
+      <w:r>
+        <w:rPr>
+          <w:lang w:val="en-US"/>
+        </w:rPr>
+        <w:t xml:space="preserve">  </w:t>
+      </w:r>
+      <w:r>
+        <w:rPr>
+          <w:lang w:val="en-US"/>
+        </w:rPr>
+        <w:t>Added loop test on Initialize Board</w:t>
+      </w:r>
+    </w:p>
+    <w:p>
+      <w:pPr>
+        <w:rPr>
+          <w:lang w:val="en-US"/>
+        </w:rPr>
+      </w:pPr>
+      <w:r>
+        <w:rPr>
+          <w:b/>
+          <w:lang w:val="en-US"/>
+        </w:rPr>
+        <w:t>Localization</w:t>
+      </w:r>
+      <w:r>
+        <w:rPr>
+          <w:lang w:val="en-US"/>
+        </w:rPr>
+        <w:t xml:space="preserve">:  </w:t>
+      </w:r>
+      <w:proofErr w:type="spellStart"/>
+      <w:r>
+        <w:rPr>
+          <w:lang w:val="en-US"/>
+        </w:rPr>
+        <w:t>src</w:t>
+      </w:r>
+      <w:proofErr w:type="spellEnd"/>
+      <w:r>
+        <w:rPr>
+          <w:lang w:val="en-US"/>
+        </w:rPr>
+        <w:t>/main/java/</w:t>
+      </w:r>
+      <w:proofErr w:type="spellStart"/>
+      <w:r>
+        <w:rPr>
+          <w:lang w:val="en-US"/>
+        </w:rPr>
+        <w:t>HundirFlota</w:t>
+      </w:r>
+      <w:proofErr w:type="spellEnd"/>
+      <w:r>
+        <w:rPr>
+          <w:lang w:val="en-US"/>
+        </w:rPr>
+        <w:t xml:space="preserve">/Board.java, class Board, </w:t>
+      </w:r>
+      <w:proofErr w:type="gramStart"/>
+      <w:r>
+        <w:rPr>
+          <w:lang w:val="en-US"/>
+        </w:rPr>
+        <w:t>Board(</w:t>
+      </w:r>
+      <w:proofErr w:type="gramEnd"/>
+      <w:r>
+        <w:rPr>
+          <w:lang w:val="en-US"/>
+        </w:rPr>
+        <w:t xml:space="preserve">), </w:t>
+      </w:r>
+      <w:proofErr w:type="spellStart"/>
+      <w:r>
+        <w:rPr>
+          <w:lang w:val="en-US"/>
+        </w:rPr>
+        <w:t>iniciarTablero</w:t>
+      </w:r>
+      <w:proofErr w:type="spellEnd"/>
+      <w:r>
+        <w:rPr>
+          <w:lang w:val="en-US"/>
+        </w:rPr>
+        <w:t>()</w:t>
+      </w:r>
+    </w:p>
+    <w:p>
+      <w:pPr>
+        <w:rPr>
+          <w:lang w:val="en-US"/>
+        </w:rPr>
+      </w:pPr>
+      <w:r>
+        <w:rPr>
+          <w:b/>
+          <w:lang w:val="en-US"/>
+        </w:rPr>
+        <w:t>Test</w:t>
+      </w:r>
+      <w:r>
+        <w:rPr>
+          <w:lang w:val="en-US"/>
+        </w:rPr>
+        <w:t xml:space="preserve">: </w:t>
+      </w:r>
+      <w:proofErr w:type="spellStart"/>
+      <w:r>
+        <w:rPr>
+          <w:lang w:val="en-US"/>
+        </w:rPr>
+        <w:t>src</w:t>
+      </w:r>
+      <w:proofErr w:type="spellEnd"/>
+      <w:r>
+        <w:rPr>
+          <w:lang w:val="en-US"/>
+        </w:rPr>
+        <w:t>/test/java/</w:t>
+      </w:r>
+      <w:proofErr w:type="spellStart"/>
+      <w:r>
+        <w:rPr>
+          <w:lang w:val="en-US"/>
+        </w:rPr>
+        <w:t>HundirFlota</w:t>
+      </w:r>
+      <w:proofErr w:type="spellEnd"/>
+      <w:r>
+        <w:rPr>
+          <w:lang w:val="en-US"/>
+        </w:rPr>
+        <w:t xml:space="preserve">/BoardTest.java, </w:t>
+      </w:r>
+      <w:proofErr w:type="spellStart"/>
+      <w:r>
+        <w:rPr>
+          <w:lang w:val="en-US"/>
+        </w:rPr>
+        <w:t>BoardTest</w:t>
+      </w:r>
+      <w:proofErr w:type="spellEnd"/>
+      <w:r>
+        <w:rPr>
+          <w:lang w:val="en-US"/>
+        </w:rPr>
+        <w:t xml:space="preserve">, </w:t>
+      </w:r>
+      <w:proofErr w:type="spellStart"/>
+      <w:proofErr w:type="gramStart"/>
+      <w:r>
+        <w:rPr>
+          <w:lang w:val="en-US"/>
+        </w:rPr>
+        <w:t>testIniciar</w:t>
+      </w:r>
+      <w:proofErr w:type="spellEnd"/>
+      <w:r>
+        <w:rPr>
+          <w:lang w:val="en-US"/>
+        </w:rPr>
+        <w:t>()</w:t>
+      </w:r>
+      <w:proofErr w:type="gramEnd"/>
+    </w:p>
+    <w:p>
+      <w:pPr>
+        <w:rPr>
+          <w:lang w:val="en-US"/>
+        </w:rPr>
+      </w:pPr>
+      <w:r>
+        <w:rPr>
+          <w:lang w:val="en-US"/>
+        </w:rPr>
+        <w:t>Loop test for a nested loop checking the internal and the external loop comparing with the complete</w:t>
+      </w:r>
+      <w:r>
+        <w:rPr>
+          <w:lang w:val="en-US"/>
+        </w:rPr>
+        <w:t xml:space="preserve"> matrix.</w:t>
+      </w:r>
       <w:bookmarkStart w:id="0" w:name="_GoBack"/>
       <w:bookmarkEnd w:id="0"/>
+    </w:p>
+    <w:p>
+      <w:pPr>
+        <w:rPr>
+          <w:lang w:val="en-US"/>
+        </w:rPr>
+      </w:pPr>
+    </w:p>
+    <w:p>
+      <w:pPr>
+        <w:rPr>
+          <w:lang w:val="en-US"/>
+        </w:rPr>
+      </w:pPr>
+    </w:p>
+    <w:p>
+      <w:pPr>
+        <w:rPr>
+          <w:lang w:val="en-US"/>
+        </w:rPr>
+      </w:pPr>
+    </w:p>
+    <w:p>
+      <w:pPr>
+        <w:rPr>
+          <w:lang w:val="en-US"/>
+        </w:rPr>
+      </w:pPr>
+    </w:p>
+    <w:p>
+      <w:pPr>
+        <w:rPr>
+          <w:lang w:val="en-US"/>
+        </w:rPr>
+      </w:pPr>
+    </w:p>
+    <w:p>
+      <w:pPr>
+        <w:rPr>
+          <w:lang w:val="en-US"/>
+        </w:rPr>
+      </w:pPr>
+    </w:p>
+    <w:p>
+      <w:pPr>
+        <w:rPr>
+          <w:lang w:val="en-US"/>
+        </w:rPr>
+      </w:pPr>
+    </w:p>
+    <w:p>
+      <w:pPr>
+        <w:rPr>
+          <w:lang w:val="en-US"/>
+        </w:rPr>
+      </w:pPr>
+    </w:p>
+    <w:p>
+      <w:pPr>
+        <w:rPr>
+          <w:lang w:val="en-US"/>
+        </w:rPr>
+      </w:pPr>
+    </w:p>
+    <w:p>
+      <w:pPr>
+        <w:rPr>
+          <w:lang w:val="en-US"/>
+        </w:rPr>
+      </w:pPr>
+    </w:p>
+    <w:p>
+      <w:pPr>
+        <w:rPr>
+          <w:lang w:val="en-US"/>
+        </w:rPr>
+      </w:pPr>
+    </w:p>
+    <w:p>
+      <w:pPr>
+        <w:rPr>
+          <w:lang w:val="en-US"/>
+        </w:rPr>
+      </w:pPr>
+    </w:p>
+    <w:p>
+      <w:pPr>
+        <w:rPr>
+          <w:lang w:val="en-US"/>
+        </w:rPr>
+      </w:pPr>
+    </w:p>
+    <w:p>
+      <w:pPr>
+        <w:rPr>
+          <w:lang w:val="en-US"/>
+        </w:rPr>
+      </w:pPr>
+    </w:p>
+    <w:p>
+      <w:pPr>
+        <w:rPr>
+          <w:lang w:val="en-US"/>
+        </w:rPr>
+      </w:pPr>
+    </w:p>
+    <w:p>
+      <w:pPr>
+        <w:rPr>
+          <w:lang w:val="en-US"/>
+        </w:rPr>
+      </w:pPr>
+    </w:p>
+    <w:p>
+      <w:pPr>
+        <w:rPr>
+          <w:lang w:val="en-US"/>
+        </w:rPr>
+      </w:pPr>
+    </w:p>
+    <w:p>
+      <w:pPr>
+        <w:rPr>
+          <w:lang w:val="en-US"/>
+        </w:rPr>
+      </w:pPr>
+    </w:p>
+    <w:p>
+      <w:pPr>
+        <w:rPr>
+          <w:lang w:val="en-US"/>
+        </w:rPr>
+      </w:pPr>
+    </w:p>
+    <w:p>
+      <w:pPr>
+        <w:rPr>
+          <w:lang w:val="en-US"/>
+        </w:rPr>
+      </w:pPr>
+    </w:p>
+    <w:p>
+      <w:pPr>
+        <w:rPr>
+          <w:lang w:val="en-US"/>
+        </w:rPr>
+      </w:pPr>
+    </w:p>
+    <w:p>
+      <w:pPr>
+        <w:rPr>
+          <w:lang w:val="en-US"/>
+        </w:rPr>
+      </w:pPr>
+    </w:p>
+    <w:p>
+      <w:pPr>
+        <w:rPr>
+          <w:lang w:val="en-US"/>
+        </w:rPr>
+      </w:pPr>
+    </w:p>
+    <w:p>
+      <w:pPr>
+        <w:rPr>
+          <w:lang w:val="en-US"/>
+        </w:rPr>
+      </w:pPr>
+    </w:p>
+    <w:p>
+      <w:pPr>
+        <w:rPr>
+          <w:lang w:val="en-GB"/>
+        </w:rPr>
+      </w:pPr>
+    </w:p>
+    <w:p>
+      <w:pPr>
+        <w:rPr>
+          <w:lang w:val="en-US"/>
+        </w:rPr>
+      </w:pPr>
     </w:p>
     <w:sectPr>
       <w:pgSz w:w="11906" w:h="16838"/>

</xml_diff>